<commit_message>
completing the homepage and most of the services page
</commit_message>
<xml_diff>
--- a/Project log.docx
+++ b/Project log.docx
@@ -1205,11 +1205,79 @@
       <w:r>
         <w:t>I have began implementing feature.js and normalize.css into my company websites development.</w:t>
       </w:r>
+    </w:p>
+    <w:p/>
+    <w:p>
+      <w:pPr>
+        <w:rPr>
+          <w:b/>
+        </w:rPr>
+      </w:pPr>
+      <w:r>
+        <w:rPr>
+          <w:b/>
+        </w:rPr>
+        <w:t>15</w:t>
+      </w:r>
+      <w:r>
+        <w:rPr>
+          <w:b/>
+          <w:vertAlign w:val="superscript"/>
+        </w:rPr>
+        <w:t>th</w:t>
+      </w:r>
+      <w:r>
+        <w:rPr>
+          <w:b/>
+        </w:rPr>
+        <w:t xml:space="preserve"> February 2016</w:t>
+      </w:r>
+    </w:p>
+    <w:p>
+      <w:pPr>
+        <w:rPr>
+          <w:b/>
+        </w:rPr>
+      </w:pPr>
+    </w:p>
+    <w:p>
+      <w:r>
+        <w:t>I have began developing my website. I have started with the homepage.</w:t>
+      </w:r>
+      <w:r>
+        <w:br/>
+      </w:r>
+      <w:r>
+        <w:br/>
+      </w:r>
+      <w:r>
+        <w:rPr>
+          <w:b/>
+        </w:rPr>
+        <w:t>16</w:t>
+      </w:r>
+      <w:r>
+        <w:rPr>
+          <w:b/>
+          <w:vertAlign w:val="superscript"/>
+        </w:rPr>
+        <w:t>th</w:t>
+      </w:r>
+      <w:r>
+        <w:rPr>
+          <w:b/>
+        </w:rPr>
+        <w:t xml:space="preserve"> February 2016</w:t>
+      </w:r>
+    </w:p>
+    <w:p/>
+    <w:p>
+      <w:r>
+        <w:t xml:space="preserve">I have began developing the services page for my company website. </w:t>
+      </w:r>
       <w:bookmarkStart w:id="0" w:name="_GoBack"/>
       <w:bookmarkEnd w:id="0"/>
     </w:p>
-    <w:p/>
-    <w:p/>
     <w:sectPr>
       <w:pgSz w:w="11900" w:h="16840"/>
       <w:pgMar w:top="1440" w:right="1800" w:bottom="1440" w:left="1800" w:header="708" w:footer="708" w:gutter="0"/>

</xml_diff>

<commit_message>
updated report with content from Sam
</commit_message>
<xml_diff>
--- a/Project log.docx
+++ b/Project log.docx
@@ -1274,6 +1274,93 @@
     <w:p>
       <w:r>
         <w:t xml:space="preserve">I have began developing the services page for my company website. </w:t>
+      </w:r>
+    </w:p>
+    <w:p/>
+    <w:p>
+      <w:pPr>
+        <w:rPr>
+          <w:b/>
+        </w:rPr>
+      </w:pPr>
+      <w:r>
+        <w:rPr>
+          <w:b/>
+        </w:rPr>
+        <w:t>7</w:t>
+      </w:r>
+      <w:r>
+        <w:rPr>
+          <w:b/>
+          <w:vertAlign w:val="superscript"/>
+        </w:rPr>
+        <w:t>th</w:t>
+      </w:r>
+      <w:r>
+        <w:rPr>
+          <w:b/>
+        </w:rPr>
+        <w:t xml:space="preserve"> March 2016</w:t>
+      </w:r>
+    </w:p>
+    <w:p>
+      <w:pPr>
+        <w:rPr>
+          <w:b/>
+        </w:rPr>
+      </w:pPr>
+    </w:p>
+    <w:p>
+      <w:r>
+        <w:t>Today I went to speak to Sam at bee purple. It was a very interesting meeting that allowed me to gain a lot of knowledge that I can implement into my project. I have written a blog post explaining this meeting.</w:t>
+      </w:r>
+    </w:p>
+    <w:p>
+      <w:pPr>
+        <w:rPr>
+          <w:b/>
+        </w:rPr>
+      </w:pPr>
+    </w:p>
+    <w:p>
+      <w:pPr>
+        <w:rPr>
+          <w:b/>
+        </w:rPr>
+      </w:pPr>
+      <w:r>
+        <w:rPr>
+          <w:b/>
+        </w:rPr>
+        <w:t>8</w:t>
+      </w:r>
+      <w:r>
+        <w:rPr>
+          <w:b/>
+          <w:vertAlign w:val="superscript"/>
+        </w:rPr>
+        <w:t>th</w:t>
+      </w:r>
+      <w:r>
+        <w:rPr>
+          <w:b/>
+        </w:rPr>
+        <w:t xml:space="preserve"> March 2016</w:t>
+      </w:r>
+    </w:p>
+    <w:p>
+      <w:pPr>
+        <w:rPr>
+          <w:b/>
+        </w:rPr>
+      </w:pPr>
+    </w:p>
+    <w:p>
+      <w:r>
+        <w:t xml:space="preserve">I have </w:t>
+      </w:r>
+      <w:r>
+        <w:t>began implementing the points that me and Sam from bee purple discussed in our meeting yesterday.</w:t>
       </w:r>
       <w:bookmarkStart w:id="0" w:name="_GoBack"/>
       <w:bookmarkEnd w:id="0"/>

</xml_diff>

<commit_message>
new icons and gif
</commit_message>
<xml_diff>
--- a/Project log.docx
+++ b/Project log.docx
@@ -1478,6 +1478,45 @@
     <w:p>
       <w:r>
         <w:t>Today I have started structuring the report. Once the structure is complete I will continue to go through and see what is missing.</w:t>
+      </w:r>
+    </w:p>
+    <w:p/>
+    <w:p>
+      <w:pPr>
+        <w:rPr>
+          <w:b/>
+        </w:rPr>
+      </w:pPr>
+      <w:r>
+        <w:rPr>
+          <w:b/>
+        </w:rPr>
+        <w:t>24</w:t>
+      </w:r>
+      <w:r>
+        <w:rPr>
+          <w:b/>
+          <w:vertAlign w:val="superscript"/>
+        </w:rPr>
+        <w:t>th</w:t>
+      </w:r>
+      <w:r>
+        <w:rPr>
+          <w:b/>
+        </w:rPr>
+        <w:t xml:space="preserve"> March 2016</w:t>
+      </w:r>
+    </w:p>
+    <w:p>
+      <w:pPr>
+        <w:rPr>
+          <w:b/>
+        </w:rPr>
+      </w:pPr>
+    </w:p>
+    <w:p>
+      <w:r>
+        <w:t>Today I have began creating my own assets for the company website. I have started with simple gif animations to populate each page one the website. Once I have completed all of those, I will begin creating my own icons.</w:t>
       </w:r>
       <w:bookmarkStart w:id="0" w:name="_GoBack"/>
       <w:bookmarkEnd w:id="0"/>

</xml_diff>

<commit_message>
finished terms & conditions
</commit_message>
<xml_diff>
--- a/Project log.docx
+++ b/Project log.docx
@@ -406,7 +406,15 @@
     </w:p>
     <w:p>
       <w:r>
-        <w:t>I attended a lecture titled A dialog for the future by Peter Lloyd. It was an interesting lecture that I wrote about in my blog.</w:t>
+        <w:t xml:space="preserve">I attended a lecture titled </w:t>
+      </w:r>
+      <w:proofErr w:type="gramStart"/>
+      <w:r>
+        <w:t>A</w:t>
+      </w:r>
+      <w:proofErr w:type="gramEnd"/>
+      <w:r>
+        <w:t xml:space="preserve"> dialog for the future by Peter Lloyd. It was an interesting lecture that I wrote about in my blog.</w:t>
       </w:r>
     </w:p>
     <w:p>
@@ -490,7 +498,15 @@
     </w:p>
     <w:p>
       <w:r>
-        <w:t>I looked into using CoffeeScript (a pre-processed language for JavaScript)</w:t>
+        <w:t xml:space="preserve">I looked into using </w:t>
+      </w:r>
+      <w:proofErr w:type="spellStart"/>
+      <w:r>
+        <w:t>CoffeeScript</w:t>
+      </w:r>
+      <w:proofErr w:type="spellEnd"/>
+      <w:r>
+        <w:t xml:space="preserve"> (a pre-processed language for JavaScript)</w:t>
       </w:r>
       <w:r>
         <w:t xml:space="preserve"> for my personal tool library. I decided to go against using it because I was not fluent enough with JavaScript and that is something I want to learn before learning a new language that outputs into JavaScript.</w:t>
@@ -529,7 +545,15 @@
         <w:t xml:space="preserve">I </w:t>
       </w:r>
       <w:r>
-        <w:t>began saving blocks of code into GitHub to form my patterns library. This patterns library will be used to initially reuse the code to make building web pages faster.</w:t>
+        <w:t xml:space="preserve">began saving blocks of code into </w:t>
+      </w:r>
+      <w:proofErr w:type="spellStart"/>
+      <w:r>
+        <w:t>GitHub</w:t>
+      </w:r>
+      <w:proofErr w:type="spellEnd"/>
+      <w:r>
+        <w:t xml:space="preserve"> to form my patterns library. This patterns library will be used to initially reuse the code to make building web pages faster.</w:t>
       </w:r>
     </w:p>
     <w:p/>
@@ -616,7 +640,15 @@
         <w:t xml:space="preserve">I have been in contact with Andy from </w:t>
       </w:r>
       <w:r>
-        <w:t>Ten4. They are a digital web and app strategy, branding, design and development company.</w:t>
+        <w:t xml:space="preserve">Ten4. They are a digital web and app strategy, branding, </w:t>
+      </w:r>
+      <w:proofErr w:type="gramStart"/>
+      <w:r>
+        <w:t>design</w:t>
+      </w:r>
+      <w:proofErr w:type="gramEnd"/>
+      <w:r>
+        <w:t xml:space="preserve"> and development company.</w:t>
       </w:r>
       <w:r>
         <w:t xml:space="preserve"> The conversation I have had with Andy has reinforced my views on certain tools and also made me think about certain language choices in my development.</w:t>
@@ -658,7 +690,31 @@
     </w:p>
     <w:p>
       <w:r>
-        <w:t>After thinking about it I have decided to focus a lot more on JavaScript than jQuery. I have researched a lot about the pros and cons of both JavaScript and jQuery and from these results, along with talking to Andy I have decided to focus primarily on JavaScript.</w:t>
+        <w:t xml:space="preserve">After thinking about it I have decided to focus a lot more on JavaScript than </w:t>
+      </w:r>
+      <w:proofErr w:type="spellStart"/>
+      <w:r>
+        <w:t>jQuery</w:t>
+      </w:r>
+      <w:proofErr w:type="spellEnd"/>
+      <w:r>
+        <w:t xml:space="preserve">. I have researched a lot about the pros and cons of both JavaScript and </w:t>
+      </w:r>
+      <w:proofErr w:type="spellStart"/>
+      <w:r>
+        <w:t>jQuery</w:t>
+      </w:r>
+      <w:proofErr w:type="spellEnd"/>
+      <w:r>
+        <w:t xml:space="preserve"> and from these </w:t>
+      </w:r>
+      <w:proofErr w:type="gramStart"/>
+      <w:r>
+        <w:t>results,</w:t>
+      </w:r>
+      <w:proofErr w:type="gramEnd"/>
+      <w:r>
+        <w:t xml:space="preserve"> along with talking to Andy I have decided to focus primarily on JavaScript.</w:t>
       </w:r>
     </w:p>
     <w:p/>
@@ -852,10 +908,18 @@
         <w:t xml:space="preserve">Today I had a meeting with Charlotte, from this meeting I gained information about what tools </w:t>
       </w:r>
       <w:r>
-        <w:t>were used at Clear</w:t>
-      </w:r>
-      <w:r>
-        <w:t>left and what they would recommend me to use for my business. I have written a blog</w:t>
+        <w:t xml:space="preserve">were used at </w:t>
+      </w:r>
+      <w:proofErr w:type="spellStart"/>
+      <w:r>
+        <w:t>Clear</w:t>
+      </w:r>
+      <w:r>
+        <w:t>left</w:t>
+      </w:r>
+      <w:proofErr w:type="spellEnd"/>
+      <w:r>
+        <w:t xml:space="preserve"> and what they would recommend me to use for my business. I have written a blog</w:t>
       </w:r>
       <w:r>
         <w:t xml:space="preserve"> post</w:t>
@@ -1203,7 +1267,15 @@
     <w:p/>
     <w:p>
       <w:r>
-        <w:t>I have began implementing feature.js and normalize.css into my company websites development.</w:t>
+        <w:t xml:space="preserve">I have </w:t>
+      </w:r>
+      <w:proofErr w:type="gramStart"/>
+      <w:r>
+        <w:t>began</w:t>
+      </w:r>
+      <w:proofErr w:type="gramEnd"/>
+      <w:r>
+        <w:t xml:space="preserve"> implementing feature.js and normalize.css into my company websites development.</w:t>
       </w:r>
     </w:p>
     <w:p/>
@@ -1359,8 +1431,13 @@
       <w:r>
         <w:t xml:space="preserve">I have </w:t>
       </w:r>
-      <w:r>
-        <w:t>began implementing the points that me and Sam from bee purple discussed in our meeting yesterday.</w:t>
+      <w:proofErr w:type="gramStart"/>
+      <w:r>
+        <w:t>began</w:t>
+      </w:r>
+      <w:proofErr w:type="gramEnd"/>
+      <w:r>
+        <w:t xml:space="preserve"> implementing the points that me and Sam from bee purple discussed in our meeting yesterday.</w:t>
       </w:r>
     </w:p>
     <w:p>
@@ -1585,8 +1662,446 @@
     <w:p/>
     <w:p>
       <w:r>
-        <w:t>I have creating a simple gif for the homepage. I have also begun to add icons to the navigation.</w:t>
-      </w:r>
+        <w:t>I have creating a</w:t>
+      </w:r>
+      <w:r>
+        <w:t xml:space="preserve"> simple gif for the homepage and continued to make the website full responsive.</w:t>
+      </w:r>
+    </w:p>
+    <w:p/>
+    <w:p>
+      <w:pPr>
+        <w:rPr>
+          <w:b/>
+        </w:rPr>
+      </w:pPr>
+      <w:r>
+        <w:rPr>
+          <w:b/>
+        </w:rPr>
+        <w:t>1</w:t>
+      </w:r>
+      <w:r>
+        <w:rPr>
+          <w:b/>
+          <w:vertAlign w:val="superscript"/>
+        </w:rPr>
+        <w:t>st</w:t>
+      </w:r>
+      <w:r>
+        <w:rPr>
+          <w:b/>
+        </w:rPr>
+        <w:t xml:space="preserve"> April 2016</w:t>
+      </w:r>
+    </w:p>
+    <w:p/>
+    <w:p>
+      <w:r>
+        <w:t xml:space="preserve">I created illustrations for the homepage and about page. </w:t>
+      </w:r>
+    </w:p>
+    <w:p/>
+    <w:p>
+      <w:pPr>
+        <w:spacing w:line="480" w:lineRule="auto"/>
+        <w:rPr>
+          <w:b/>
+        </w:rPr>
+      </w:pPr>
+      <w:r>
+        <w:rPr>
+          <w:b/>
+        </w:rPr>
+        <w:t>3</w:t>
+      </w:r>
+      <w:r>
+        <w:rPr>
+          <w:b/>
+          <w:vertAlign w:val="superscript"/>
+        </w:rPr>
+        <w:t>rd</w:t>
+      </w:r>
+      <w:r>
+        <w:rPr>
+          <w:b/>
+        </w:rPr>
+        <w:t xml:space="preserve"> April 2016</w:t>
+      </w:r>
+    </w:p>
+    <w:p>
+      <w:r>
+        <w:t>I have created a gif animation for the contact page and begun adding it into the reports design stage.</w:t>
+      </w:r>
+    </w:p>
+    <w:p/>
+    <w:p>
+      <w:pPr>
+        <w:rPr>
+          <w:b/>
+        </w:rPr>
+      </w:pPr>
+      <w:r>
+        <w:rPr>
+          <w:b/>
+        </w:rPr>
+        <w:t>5</w:t>
+      </w:r>
+      <w:r>
+        <w:rPr>
+          <w:b/>
+          <w:vertAlign w:val="superscript"/>
+        </w:rPr>
+        <w:t>th</w:t>
+      </w:r>
+      <w:r>
+        <w:rPr>
+          <w:b/>
+        </w:rPr>
+        <w:t xml:space="preserve"> April 2016 </w:t>
+      </w:r>
+    </w:p>
+    <w:p>
+      <w:pPr>
+        <w:rPr>
+          <w:b/>
+        </w:rPr>
+      </w:pPr>
+    </w:p>
+    <w:p>
+      <w:r>
+        <w:t>I finished creating all of the illustrations for the company website and adding them into the report.</w:t>
+      </w:r>
+    </w:p>
+    <w:p/>
+    <w:p>
+      <w:pPr>
+        <w:rPr>
+          <w:b/>
+        </w:rPr>
+      </w:pPr>
+      <w:r>
+        <w:rPr>
+          <w:b/>
+        </w:rPr>
+        <w:t>6</w:t>
+      </w:r>
+      <w:r>
+        <w:rPr>
+          <w:b/>
+          <w:vertAlign w:val="superscript"/>
+        </w:rPr>
+        <w:t>th</w:t>
+      </w:r>
+      <w:r>
+        <w:rPr>
+          <w:b/>
+        </w:rPr>
+        <w:t xml:space="preserve"> April 2016</w:t>
+      </w:r>
+    </w:p>
+    <w:p>
+      <w:pPr>
+        <w:rPr>
+          <w:b/>
+        </w:rPr>
+      </w:pPr>
+    </w:p>
+    <w:p>
+      <w:r>
+        <w:t xml:space="preserve">I created a CSS/JavaScript animation with one of the illustrations on the </w:t>
+      </w:r>
+      <w:proofErr w:type="gramStart"/>
+      <w:r>
+        <w:t>About</w:t>
+      </w:r>
+      <w:proofErr w:type="gramEnd"/>
+      <w:r>
+        <w:t xml:space="preserve"> page.</w:t>
+      </w:r>
+    </w:p>
+    <w:p/>
+    <w:p>
+      <w:pPr>
+        <w:rPr>
+          <w:b/>
+        </w:rPr>
+      </w:pPr>
+      <w:r>
+        <w:rPr>
+          <w:b/>
+        </w:rPr>
+        <w:t>8</w:t>
+      </w:r>
+      <w:r>
+        <w:rPr>
+          <w:b/>
+          <w:vertAlign w:val="superscript"/>
+        </w:rPr>
+        <w:t>th</w:t>
+      </w:r>
+      <w:r>
+        <w:rPr>
+          <w:b/>
+        </w:rPr>
+        <w:t xml:space="preserve"> April 2016</w:t>
+      </w:r>
+    </w:p>
+    <w:p>
+      <w:pPr>
+        <w:rPr>
+          <w:b/>
+        </w:rPr>
+      </w:pPr>
+    </w:p>
+    <w:p>
+      <w:r>
+        <w:t>I have rearranged the report to take advantage of the appendix sections at the bottom. This is to make the full report more accessible to the reader and allow for an easier read.</w:t>
+      </w:r>
+    </w:p>
+    <w:p/>
+    <w:p>
+      <w:pPr>
+        <w:rPr>
+          <w:b/>
+        </w:rPr>
+      </w:pPr>
+      <w:r>
+        <w:rPr>
+          <w:b/>
+        </w:rPr>
+        <w:t>1</w:t>
+      </w:r>
+      <w:r>
+        <w:rPr>
+          <w:b/>
+        </w:rPr>
+        <w:t>2</w:t>
+      </w:r>
+      <w:r>
+        <w:rPr>
+          <w:b/>
+          <w:vertAlign w:val="superscript"/>
+        </w:rPr>
+        <w:t>th</w:t>
+      </w:r>
+      <w:r>
+        <w:rPr>
+          <w:b/>
+        </w:rPr>
+        <w:t xml:space="preserve"> April 2016</w:t>
+      </w:r>
+    </w:p>
+    <w:p>
+      <w:pPr>
+        <w:rPr>
+          <w:b/>
+        </w:rPr>
+      </w:pPr>
+    </w:p>
+    <w:p>
+      <w:r>
+        <w:t>I created a professional invoice branded as Crank Creations.</w:t>
+      </w:r>
+    </w:p>
+    <w:p/>
+    <w:p>
+      <w:pPr>
+        <w:rPr>
+          <w:b/>
+        </w:rPr>
+      </w:pPr>
+      <w:r>
+        <w:rPr>
+          <w:b/>
+        </w:rPr>
+        <w:t>13</w:t>
+      </w:r>
+      <w:r>
+        <w:rPr>
+          <w:b/>
+          <w:vertAlign w:val="superscript"/>
+        </w:rPr>
+        <w:t>th</w:t>
+      </w:r>
+      <w:r>
+        <w:rPr>
+          <w:b/>
+        </w:rPr>
+        <w:t xml:space="preserve"> April 2016</w:t>
+      </w:r>
+    </w:p>
+    <w:p>
+      <w:pPr>
+        <w:rPr>
+          <w:b/>
+        </w:rPr>
+      </w:pPr>
+    </w:p>
+    <w:p>
+      <w:r>
+        <w:t>I have designed and developed business cards with the branding of my company. This is to market my business in person.</w:t>
+      </w:r>
+    </w:p>
+    <w:p/>
+    <w:p>
+      <w:pPr>
+        <w:rPr>
+          <w:b/>
+        </w:rPr>
+      </w:pPr>
+      <w:r>
+        <w:rPr>
+          <w:b/>
+        </w:rPr>
+        <w:t>15</w:t>
+      </w:r>
+      <w:r>
+        <w:rPr>
+          <w:b/>
+          <w:vertAlign w:val="superscript"/>
+        </w:rPr>
+        <w:t>th</w:t>
+      </w:r>
+      <w:r>
+        <w:rPr>
+          <w:b/>
+        </w:rPr>
+        <w:t xml:space="preserve"> April 2016</w:t>
+      </w:r>
+    </w:p>
+    <w:p>
+      <w:pPr>
+        <w:rPr>
+          <w:b/>
+        </w:rPr>
+      </w:pPr>
+    </w:p>
+    <w:p>
+      <w:r>
+        <w:t>I have been going through my report and finishing off incomplete sections. I have also finished writing my introduction to the project.</w:t>
+      </w:r>
+    </w:p>
+    <w:p>
+      <w:pPr>
+        <w:rPr>
+          <w:b/>
+        </w:rPr>
+      </w:pPr>
+    </w:p>
+    <w:p>
+      <w:pPr>
+        <w:rPr>
+          <w:b/>
+        </w:rPr>
+      </w:pPr>
+      <w:r>
+        <w:rPr>
+          <w:b/>
+        </w:rPr>
+        <w:t>16</w:t>
+      </w:r>
+      <w:r>
+        <w:rPr>
+          <w:b/>
+          <w:vertAlign w:val="superscript"/>
+        </w:rPr>
+        <w:t>th</w:t>
+      </w:r>
+      <w:r>
+        <w:rPr>
+          <w:b/>
+        </w:rPr>
+        <w:t xml:space="preserve"> April 2016</w:t>
+      </w:r>
+    </w:p>
+    <w:p>
+      <w:pPr>
+        <w:rPr>
+          <w:b/>
+        </w:rPr>
+      </w:pPr>
+    </w:p>
+    <w:p>
+      <w:r>
+        <w:t>I have begun writing the evaluation for the project. It is nearly finished, however I am waiting to complete my user test until I finish on section of the evaluation.</w:t>
+      </w:r>
+    </w:p>
+    <w:p/>
+    <w:p>
+      <w:pPr>
+        <w:rPr>
+          <w:b/>
+        </w:rPr>
+      </w:pPr>
+      <w:r>
+        <w:rPr>
+          <w:b/>
+        </w:rPr>
+        <w:t>17</w:t>
+      </w:r>
+      <w:r>
+        <w:rPr>
+          <w:b/>
+          <w:vertAlign w:val="superscript"/>
+        </w:rPr>
+        <w:t>th</w:t>
+      </w:r>
+      <w:r>
+        <w:rPr>
+          <w:b/>
+        </w:rPr>
+        <w:t xml:space="preserve"> April 2016</w:t>
+      </w:r>
+    </w:p>
+    <w:p>
+      <w:pPr>
+        <w:rPr>
+          <w:b/>
+        </w:rPr>
+      </w:pPr>
+    </w:p>
+    <w:p>
+      <w:r>
+        <w:t>I have begun creating my companies terms and conditions. This is a large task that will give the client the rules needed for a project to be completed by Crank Creations.</w:t>
+      </w:r>
+    </w:p>
+    <w:p/>
+    <w:p/>
+    <w:p>
+      <w:pPr>
+        <w:rPr>
+          <w:b/>
+        </w:rPr>
+      </w:pPr>
+      <w:r>
+        <w:rPr>
+          <w:b/>
+        </w:rPr>
+        <w:t>18</w:t>
+      </w:r>
+      <w:r>
+        <w:rPr>
+          <w:b/>
+          <w:vertAlign w:val="superscript"/>
+        </w:rPr>
+        <w:t>th</w:t>
+      </w:r>
+      <w:r>
+        <w:rPr>
+          <w:b/>
+        </w:rPr>
+        <w:t xml:space="preserve"> April 2016</w:t>
+      </w:r>
+    </w:p>
+    <w:p>
+      <w:pPr>
+        <w:rPr>
+          <w:b/>
+        </w:rPr>
+      </w:pPr>
+    </w:p>
+    <w:p>
       <w:bookmarkStart w:id="0" w:name="_GoBack"/>
       <w:bookmarkEnd w:id="0"/>
     </w:p>
@@ -2296,4 +2811,16 @@
   </a:objectDefaults>
   <a:extraClrSchemeLst/>
 </a:theme>
+</file>
+
+<file path=customXml/item1.xml><?xml version="1.0" encoding="utf-8"?>
+<b:Sources xmlns:b="http://schemas.openxmlformats.org/officeDocument/2006/bibliography" xmlns="http://schemas.openxmlformats.org/officeDocument/2006/bibliography" SelectedStyle="/APA.XSL" StyleName="APA"/>
+</file>
+
+<file path=customXml/itemProps1.xml><?xml version="1.0" encoding="utf-8"?>
+<ds:datastoreItem xmlns:ds="http://schemas.openxmlformats.org/officeDocument/2006/customXml" ds:itemID="{95D28AF3-8C6F-454C-A964-67CAF6A48C56}">
+  <ds:schemaRefs>
+    <ds:schemaRef ds:uri="http://schemas.openxmlformats.org/officeDocument/2006/bibliography"/>
+  </ds:schemaRefs>
+</ds:datastoreItem>
 </file>
</xml_diff>